<commit_message>
Change 1 of fil1.docx.
</commit_message>
<xml_diff>
--- a/fil1.docx
+++ b/fil1.docx
@@ -12,7 +12,27 @@
         <w:rPr>
           <w:lang w:val="en-US"/>
         </w:rPr>
-        <w:t>Petya stadies</w:t>
+        <w:t xml:space="preserve">Petya </w:t>
+      </w:r>
+      <w:proofErr w:type="spellStart"/>
+      <w:r>
+        <w:rPr>
+          <w:lang w:val="en-US"/>
+        </w:rPr>
+        <w:t>stadies</w:t>
+      </w:r>
+      <w:proofErr w:type="spellEnd"/>
+      <w:r>
+        <w:rPr>
+          <w:lang w:val="en-US"/>
+        </w:rPr>
+        <w:t xml:space="preserve"> git</w:t>
+      </w:r>
+      <w:r>
+        <w:rPr>
+          <w:lang w:val="en-US"/>
+        </w:rPr>
+        <w:t xml:space="preserve"> every day</w:t>
       </w:r>
       <w:bookmarkStart w:id="0" w:name="_GoBack"/>
       <w:bookmarkEnd w:id="0"/>
@@ -20,7 +40,7 @@
         <w:rPr>
           <w:lang w:val="en-US"/>
         </w:rPr>
-        <w:t xml:space="preserve"> git.</w:t>
+        <w:t>.</w:t>
       </w:r>
     </w:p>
     <w:sectPr>

</xml_diff>